<commit_message>
18: Table Renderer - Padding of  content
</commit_message>
<xml_diff>
--- a/Source/Samples/Tables/TableWithContent.docx
+++ b/Source/Samples/Tables/TableWithContent.docx
@@ -5,7 +5,7 @@
     <w:tbl>
       <w:tblPr>
         <w:tblStyle w:val="TableGrid"/>
-        <w:tblW w:w="3131" w:type="pct"/>
+        <w:tblW w:w="3224" w:type="pct"/>
         <w:tblLook w:val="04A0" w:firstRow="1" w:lastRow="0" w:firstColumn="1" w:lastColumn="0" w:noHBand="0" w:noVBand="1"/>
       </w:tblPr>
       <w:tblGrid>
@@ -18,11 +18,11 @@
       </w:tblGrid>
       <w:tr>
         <w:trPr>
-          <w:trHeight w:val="983"/>
+          <w:trHeight w:val="2089"/>
         </w:trPr>
         <w:tc>
           <w:tcPr>
-            <w:tcW w:w="1135" w:type="dxa"/>
+            <w:tcW w:w="1227" w:type="dxa"/>
             <w:vMerge w:val="restart"/>
           </w:tcPr>
           <w:p>
@@ -50,7 +50,7 @@
         </w:tc>
         <w:tc>
           <w:tcPr>
-            <w:tcW w:w="1412" w:type="dxa"/>
+            <w:tcW w:w="1127" w:type="dxa"/>
             <w:gridSpan w:val="2"/>
           </w:tcPr>
           <w:p>
@@ -70,7 +70,7 @@
         </w:tc>
         <w:tc>
           <w:tcPr>
-            <w:tcW w:w="992" w:type="dxa"/>
+            <w:tcW w:w="980" w:type="dxa"/>
             <w:vMerge w:val="restart"/>
           </w:tcPr>
           <w:p>
@@ -90,7 +90,8 @@
         </w:tc>
         <w:tc>
           <w:tcPr>
-            <w:tcW w:w="1001" w:type="dxa"/>
+            <w:tcW w:w="1228" w:type="dxa"/>
+            <w:vMerge w:val="restart"/>
           </w:tcPr>
           <w:p>
             <w:pPr>
@@ -108,10 +109,12 @@
         </w:tc>
         <w:tc>
           <w:tcPr>
-            <w:tcW w:w="1135" w:type="dxa"/>
-          </w:tcPr>
-          <w:p>
-            <w:pPr>
+            <w:tcW w:w="1282" w:type="dxa"/>
+            <w:vMerge w:val="restart"/>
+          </w:tcPr>
+          <w:p>
+            <w:pPr>
+              <w:jc w:val="both"/>
               <w:rPr>
                 <w:lang w:val="en-US"/>
               </w:rPr>
@@ -150,6 +153,158 @@
               </w:rPr>
               <w:t xml:space="preserve"> sheets containing</w:t>
             </w:r>
+          </w:p>
+        </w:tc>
+      </w:tr>
+      <w:tr>
+        <w:trPr>
+          <w:trHeight w:val="2089"/>
+        </w:trPr>
+        <w:tc>
+          <w:tcPr>
+            <w:tcW w:w="1227" w:type="dxa"/>
+            <w:vMerge/>
+          </w:tcPr>
+          <w:p>
+            <w:pPr>
+              <w:rPr>
+                <w:rStyle w:val="Strong"/>
+                <w:b w:val="0"/>
+                <w:bCs w:val="0"/>
+                <w:lang w:val="en-US"/>
+              </w:rPr>
+            </w:pPr>
+          </w:p>
+        </w:tc>
+        <w:tc>
+          <w:tcPr>
+            <w:tcW w:w="1127" w:type="dxa"/>
+            <w:gridSpan w:val="2"/>
+          </w:tcPr>
+          <w:p>
+            <w:pPr>
+              <w:ind w:right="43"/>
+              <w:rPr>
+                <w:lang w:val="en-US"/>
+              </w:rPr>
+            </w:pPr>
+          </w:p>
+        </w:tc>
+        <w:tc>
+          <w:tcPr>
+            <w:tcW w:w="980" w:type="dxa"/>
+            <w:vMerge/>
+          </w:tcPr>
+          <w:p>
+            <w:pPr>
+              <w:ind w:left="177" w:hanging="107"/>
+              <w:rPr>
+                <w:lang w:val="en-US"/>
+              </w:rPr>
+            </w:pPr>
+          </w:p>
+        </w:tc>
+        <w:tc>
+          <w:tcPr>
+            <w:tcW w:w="1228" w:type="dxa"/>
+            <w:vMerge/>
+          </w:tcPr>
+          <w:p>
+            <w:pPr>
+              <w:rPr>
+                <w:lang w:val="en-US"/>
+              </w:rPr>
+            </w:pPr>
+          </w:p>
+        </w:tc>
+        <w:tc>
+          <w:tcPr>
+            <w:tcW w:w="1282" w:type="dxa"/>
+            <w:vMerge/>
+          </w:tcPr>
+          <w:p>
+            <w:pPr>
+              <w:jc w:val="both"/>
+              <w:rPr>
+                <w:lang w:val="en-US"/>
+              </w:rPr>
+            </w:pPr>
+          </w:p>
+        </w:tc>
+      </w:tr>
+      <w:tr>
+        <w:trPr>
+          <w:trHeight w:val="2089"/>
+        </w:trPr>
+        <w:tc>
+          <w:tcPr>
+            <w:tcW w:w="1227" w:type="dxa"/>
+            <w:vMerge/>
+          </w:tcPr>
+          <w:p>
+            <w:pPr>
+              <w:rPr>
+                <w:rStyle w:val="Strong"/>
+                <w:b w:val="0"/>
+                <w:bCs w:val="0"/>
+                <w:lang w:val="en-US"/>
+              </w:rPr>
+            </w:pPr>
+          </w:p>
+        </w:tc>
+        <w:tc>
+          <w:tcPr>
+            <w:tcW w:w="1127" w:type="dxa"/>
+            <w:gridSpan w:val="2"/>
+          </w:tcPr>
+          <w:p>
+            <w:pPr>
+              <w:ind w:right="43"/>
+              <w:rPr>
+                <w:lang w:val="en-US"/>
+              </w:rPr>
+            </w:pPr>
+          </w:p>
+        </w:tc>
+        <w:tc>
+          <w:tcPr>
+            <w:tcW w:w="980" w:type="dxa"/>
+            <w:vMerge/>
+          </w:tcPr>
+          <w:p>
+            <w:pPr>
+              <w:ind w:left="177" w:hanging="107"/>
+              <w:rPr>
+                <w:lang w:val="en-US"/>
+              </w:rPr>
+            </w:pPr>
+          </w:p>
+        </w:tc>
+        <w:tc>
+          <w:tcPr>
+            <w:tcW w:w="1228" w:type="dxa"/>
+            <w:vMerge/>
+          </w:tcPr>
+          <w:p>
+            <w:pPr>
+              <w:rPr>
+                <w:lang w:val="en-US"/>
+              </w:rPr>
+            </w:pPr>
+          </w:p>
+        </w:tc>
+        <w:tc>
+          <w:tcPr>
+            <w:tcW w:w="1282" w:type="dxa"/>
+            <w:vMerge/>
+          </w:tcPr>
+          <w:p>
+            <w:pPr>
+              <w:jc w:val="both"/>
+              <w:rPr>
+                <w:lang w:val="en-US"/>
+              </w:rPr>
+            </w:pPr>
           </w:p>
         </w:tc>
       </w:tr>
@@ -159,7 +314,7 @@
         </w:trPr>
         <w:tc>
           <w:tcPr>
-            <w:tcW w:w="1135" w:type="dxa"/>
+            <w:tcW w:w="1227" w:type="dxa"/>
             <w:vMerge/>
           </w:tcPr>
           <w:p>
@@ -172,7 +327,7 @@
         </w:tc>
         <w:tc>
           <w:tcPr>
-            <w:tcW w:w="1412" w:type="dxa"/>
+            <w:tcW w:w="1127" w:type="dxa"/>
             <w:gridSpan w:val="2"/>
           </w:tcPr>
           <w:p>
@@ -191,7 +346,7 @@
         </w:tc>
         <w:tc>
           <w:tcPr>
-            <w:tcW w:w="992" w:type="dxa"/>
+            <w:tcW w:w="980" w:type="dxa"/>
             <w:vMerge/>
           </w:tcPr>
           <w:p>
@@ -204,19 +359,19 @@
         </w:tc>
         <w:tc>
           <w:tcPr>
-            <w:tcW w:w="1001" w:type="dxa"/>
-          </w:tcPr>
-          <w:p>
-            <w:pPr>
-              <w:rPr>
-                <w:lang w:val="en-US"/>
-              </w:rPr>
-            </w:pPr>
-          </w:p>
-        </w:tc>
-        <w:tc>
-          <w:tcPr>
-            <w:tcW w:w="1135" w:type="dxa"/>
+            <w:tcW w:w="1228" w:type="dxa"/>
+          </w:tcPr>
+          <w:p>
+            <w:pPr>
+              <w:rPr>
+                <w:lang w:val="en-US"/>
+              </w:rPr>
+            </w:pPr>
+          </w:p>
+        </w:tc>
+        <w:tc>
+          <w:tcPr>
+            <w:tcW w:w="1282" w:type="dxa"/>
           </w:tcPr>
           <w:p>
             <w:pPr>
@@ -230,7 +385,7 @@
       <w:tr>
         <w:tc>
           <w:tcPr>
-            <w:tcW w:w="2547" w:type="dxa"/>
+            <w:tcW w:w="2354" w:type="dxa"/>
             <w:gridSpan w:val="3"/>
           </w:tcPr>
           <w:p>
@@ -243,7 +398,7 @@
         </w:tc>
         <w:tc>
           <w:tcPr>
-            <w:tcW w:w="992" w:type="dxa"/>
+            <w:tcW w:w="980" w:type="dxa"/>
             <w:vMerge/>
           </w:tcPr>
           <w:p>
@@ -256,7 +411,7 @@
         </w:tc>
         <w:tc>
           <w:tcPr>
-            <w:tcW w:w="1001" w:type="dxa"/>
+            <w:tcW w:w="1228" w:type="dxa"/>
             <w:vMerge w:val="restart"/>
           </w:tcPr>
           <w:p>
@@ -282,7 +437,7 @@
         </w:tc>
         <w:tc>
           <w:tcPr>
-            <w:tcW w:w="1135" w:type="dxa"/>
+            <w:tcW w:w="1282" w:type="dxa"/>
           </w:tcPr>
           <w:p>
             <w:pPr>
@@ -296,7 +451,7 @@
       <w:tr>
         <w:tc>
           <w:tcPr>
-            <w:tcW w:w="1135" w:type="dxa"/>
+            <w:tcW w:w="1227" w:type="dxa"/>
           </w:tcPr>
           <w:p>
             <w:pPr>
@@ -326,7 +481,7 @@
         </w:tc>
         <w:tc>
           <w:tcPr>
-            <w:tcW w:w="1701" w:type="dxa"/>
+            <w:tcW w:w="1404" w:type="dxa"/>
             <w:gridSpan w:val="2"/>
           </w:tcPr>
           <w:p>
@@ -339,7 +494,7 @@
         </w:tc>
         <w:tc>
           <w:tcPr>
-            <w:tcW w:w="1001" w:type="dxa"/>
+            <w:tcW w:w="1228" w:type="dxa"/>
             <w:vMerge/>
           </w:tcPr>
           <w:p>
@@ -352,7 +507,7 @@
         </w:tc>
         <w:tc>
           <w:tcPr>
-            <w:tcW w:w="1135" w:type="dxa"/>
+            <w:tcW w:w="1282" w:type="dxa"/>
           </w:tcPr>
           <w:p>
             <w:pPr>

</xml_diff>